<commit_message>
Se actualizo el plan de prueba
</commit_message>
<xml_diff>
--- a/Documentation/TestPlan_WilliamCabrera.docx
+++ b/Documentation/TestPlan_WilliamCabrera.docx
@@ -17,31 +17,7 @@
         <w:t xml:space="preserve">Proyecto: </w:t>
       </w:r>
       <w:r>
-        <w:t xml:space="preserve">Construcción del </w:t>
-      </w:r>
-      <w:proofErr w:type="spellStart"/>
-      <w:r>
-        <w:t>backend</w:t>
-      </w:r>
-      <w:proofErr w:type="spellEnd"/>
-      <w:r>
-        <w:t xml:space="preserve"> de e-</w:t>
-      </w:r>
-      <w:proofErr w:type="spellStart"/>
-      <w:r>
-        <w:t>comerce</w:t>
-      </w:r>
-      <w:proofErr w:type="spellEnd"/>
-      <w:r>
-        <w:t xml:space="preserve"> (</w:t>
-      </w:r>
-      <w:proofErr w:type="spellStart"/>
-      <w:r>
-        <w:t>Pet</w:t>
-      </w:r>
-      <w:proofErr w:type="spellEnd"/>
-      <w:r>
-        <w:t xml:space="preserve"> Store) para adopción de mascotas.</w:t>
+        <w:t>Construcción del backend de e-comerce (Pet Store) para adopción de mascotas.</w:t>
       </w:r>
     </w:p>
     <w:p/>
@@ -276,7 +252,86 @@
               <w:rPr>
                 <w:rFonts w:ascii="Nunito" w:eastAsia="Nunito" w:hAnsi="Nunito" w:cs="Nunito"/>
               </w:rPr>
-              <w:t>En proceso</w:t>
+              <w:t>Creación del documento</w:t>
+            </w:r>
+          </w:p>
+        </w:tc>
+      </w:tr>
+      <w:tr>
+        <w:tblPrEx>
+          <w:tblBorders>
+            <w:top w:val="none" w:sz="0" w:space="0" w:color="auto"/>
+            <w:left w:val="none" w:sz="0" w:space="0" w:color="auto"/>
+            <w:bottom w:val="none" w:sz="0" w:space="0" w:color="auto"/>
+            <w:right w:val="none" w:sz="0" w:space="0" w:color="auto"/>
+            <w:insideH w:val="none" w:sz="0" w:space="0" w:color="auto"/>
+            <w:insideV w:val="none" w:sz="0" w:space="0" w:color="auto"/>
+          </w:tblBorders>
+          <w:tblLook w:val="04A0" w:firstRow="1" w:lastRow="0" w:firstColumn="1" w:lastColumn="0" w:noHBand="0" w:noVBand="1"/>
+        </w:tblPrEx>
+        <w:trPr>
+          <w:trHeight w:val="323"/>
+        </w:trPr>
+        <w:tc>
+          <w:tcPr>
+            <w:tcW w:w="1702" w:type="dxa"/>
+            <w:gridSpan w:val="2"/>
+          </w:tcPr>
+          <w:p>
+            <w:pPr>
+              <w:shd w:val="clear" w:color="auto" w:fill="FFFFFF"/>
+              <w:ind w:right="220"/>
+              <w:rPr>
+                <w:rFonts w:ascii="Nunito" w:eastAsia="Nunito" w:hAnsi="Nunito" w:cs="Nunito"/>
+              </w:rPr>
+            </w:pPr>
+            <w:bookmarkStart w:id="2" w:name="_7uh95aniyb40" w:colFirst="0" w:colLast="0"/>
+            <w:bookmarkEnd w:id="2"/>
+            <w:r>
+              <w:rPr>
+                <w:rFonts w:ascii="Nunito" w:eastAsia="Nunito" w:hAnsi="Nunito" w:cs="Nunito"/>
+              </w:rPr>
+              <w:t xml:space="preserve">22/07/2022 </w:t>
+            </w:r>
+          </w:p>
+        </w:tc>
+        <w:tc>
+          <w:tcPr>
+            <w:tcW w:w="2408" w:type="dxa"/>
+          </w:tcPr>
+          <w:p>
+            <w:pPr>
+              <w:shd w:val="clear" w:color="auto" w:fill="FFFFFF"/>
+              <w:ind w:right="220"/>
+              <w:rPr>
+                <w:rFonts w:ascii="Nunito" w:eastAsia="Nunito" w:hAnsi="Nunito" w:cs="Nunito"/>
+              </w:rPr>
+            </w:pPr>
+            <w:r>
+              <w:rPr>
+                <w:rFonts w:ascii="Nunito" w:eastAsia="Nunito" w:hAnsi="Nunito" w:cs="Nunito"/>
+              </w:rPr>
+              <w:t>William Cabrera</w:t>
+            </w:r>
+          </w:p>
+        </w:tc>
+        <w:tc>
+          <w:tcPr>
+            <w:tcW w:w="5057" w:type="dxa"/>
+          </w:tcPr>
+          <w:p>
+            <w:pPr>
+              <w:shd w:val="clear" w:color="auto" w:fill="FFFFFF"/>
+              <w:ind w:right="220"/>
+              <w:rPr>
+                <w:rFonts w:ascii="Nunito" w:eastAsia="Nunito" w:hAnsi="Nunito" w:cs="Nunito"/>
+              </w:rPr>
+            </w:pPr>
+            <w:r>
+              <w:rPr>
+                <w:rFonts w:ascii="Nunito" w:eastAsia="Nunito" w:hAnsi="Nunito" w:cs="Nunito"/>
+              </w:rPr>
+              <w:t xml:space="preserve">Actualización de Riesgos </w:t>
             </w:r>
           </w:p>
         </w:tc>
@@ -309,13 +364,11 @@
                 <w:rFonts w:ascii="Nunito" w:eastAsia="Nunito" w:hAnsi="Nunito" w:cs="Nunito"/>
               </w:rPr>
             </w:pPr>
-            <w:bookmarkStart w:id="2" w:name="_7uh95aniyb40" w:colFirst="0" w:colLast="0"/>
-            <w:bookmarkEnd w:id="2"/>
-            <w:r>
-              <w:rPr>
-                <w:rFonts w:ascii="Nunito" w:eastAsia="Nunito" w:hAnsi="Nunito" w:cs="Nunito"/>
-              </w:rPr>
-              <w:t xml:space="preserve">22/07/2022 </w:t>
+            <w:r>
+              <w:rPr>
+                <w:rFonts w:ascii="Nunito" w:eastAsia="Nunito" w:hAnsi="Nunito" w:cs="Nunito"/>
+              </w:rPr>
+              <w:t>03/08/2022</w:t>
             </w:r>
           </w:p>
         </w:tc>
@@ -355,7 +408,13 @@
               <w:rPr>
                 <w:rFonts w:ascii="Nunito" w:eastAsia="Nunito" w:hAnsi="Nunito" w:cs="Nunito"/>
               </w:rPr>
-              <w:t>Finalizado</w:t>
+              <w:t xml:space="preserve">Actualización de </w:t>
+            </w:r>
+            <w:r>
+              <w:rPr>
+                <w:rFonts w:ascii="Nunito" w:eastAsia="Nunito" w:hAnsi="Nunito" w:cs="Nunito"/>
+              </w:rPr>
+              <w:t>todo el documento</w:t>
             </w:r>
           </w:p>
         </w:tc>
@@ -793,31 +852,7 @@
         <w:t xml:space="preserve">documento se presenta como objetivo principal </w:t>
       </w:r>
       <w:r>
-        <w:t xml:space="preserve">la construcción de un </w:t>
-      </w:r>
-      <w:proofErr w:type="spellStart"/>
-      <w:r>
-        <w:t>backend</w:t>
-      </w:r>
-      <w:proofErr w:type="spellEnd"/>
-      <w:r>
-        <w:t xml:space="preserve"> de un e-</w:t>
-      </w:r>
-      <w:proofErr w:type="spellStart"/>
-      <w:r>
-        <w:t>comerce</w:t>
-      </w:r>
-      <w:proofErr w:type="spellEnd"/>
-      <w:r>
-        <w:t xml:space="preserve"> de la empresa “</w:t>
-      </w:r>
-      <w:proofErr w:type="spellStart"/>
-      <w:r>
-        <w:t>Pet</w:t>
-      </w:r>
-      <w:proofErr w:type="spellEnd"/>
-      <w:r>
-        <w:t xml:space="preserve"> Store” para ofertar la adopción de mascotas</w:t>
+        <w:t>la construcción de un backend de un e-comerce de la empresa “Pet Store” para ofertar la adopción de mascotas</w:t>
       </w:r>
       <w:r>
         <w:t>,</w:t>
@@ -908,19 +943,11 @@
             </w:pPr>
             <w:bookmarkStart w:id="7" w:name="_mzpxefvrjl80" w:colFirst="0" w:colLast="0"/>
             <w:bookmarkEnd w:id="7"/>
-            <w:proofErr w:type="spellStart"/>
-            <w:r>
-              <w:rPr>
-                <w:rFonts w:ascii="Nunito" w:eastAsia="Nunito" w:hAnsi="Nunito" w:cs="Nunito"/>
-              </w:rPr>
-              <w:t>Tester</w:t>
-            </w:r>
-            <w:proofErr w:type="spellEnd"/>
-            <w:r>
-              <w:rPr>
-                <w:rFonts w:ascii="Nunito" w:eastAsia="Nunito" w:hAnsi="Nunito" w:cs="Nunito"/>
-              </w:rPr>
-              <w:t xml:space="preserve"> </w:t>
+            <w:r>
+              <w:rPr>
+                <w:rFonts w:ascii="Nunito" w:eastAsia="Nunito" w:hAnsi="Nunito" w:cs="Nunito"/>
+              </w:rPr>
+              <w:t xml:space="preserve">Tester </w:t>
             </w:r>
           </w:p>
         </w:tc>
@@ -980,19 +1007,11 @@
                 <w:rFonts w:ascii="Nunito" w:eastAsia="Nunito" w:hAnsi="Nunito" w:cs="Nunito"/>
               </w:rPr>
             </w:pPr>
-            <w:proofErr w:type="spellStart"/>
-            <w:r>
-              <w:rPr>
-                <w:rFonts w:ascii="Nunito" w:eastAsia="Nunito" w:hAnsi="Nunito" w:cs="Nunito"/>
-              </w:rPr>
-              <w:t>Seniority</w:t>
-            </w:r>
-            <w:proofErr w:type="spellEnd"/>
-            <w:r>
-              <w:rPr>
-                <w:rFonts w:ascii="Nunito" w:eastAsia="Nunito" w:hAnsi="Nunito" w:cs="Nunito"/>
-              </w:rPr>
-              <w:t xml:space="preserve"> </w:t>
+            <w:r>
+              <w:rPr>
+                <w:rFonts w:ascii="Nunito" w:eastAsia="Nunito" w:hAnsi="Nunito" w:cs="Nunito"/>
+              </w:rPr>
+              <w:t xml:space="preserve">Seniority </w:t>
             </w:r>
           </w:p>
         </w:tc>
@@ -1048,7 +1067,13 @@
               <w:rPr>
                 <w:rFonts w:ascii="Nunito" w:eastAsia="Nunito" w:hAnsi="Nunito" w:cs="Nunito"/>
               </w:rPr>
-              <w:t xml:space="preserve">100% </w:t>
+              <w:t>75</w:t>
+            </w:r>
+            <w:r>
+              <w:rPr>
+                <w:rFonts w:ascii="Nunito" w:eastAsia="Nunito" w:hAnsi="Nunito" w:cs="Nunito"/>
+              </w:rPr>
+              <w:t xml:space="preserve">% </w:t>
             </w:r>
           </w:p>
         </w:tc>
@@ -1124,7 +1149,13 @@
               <w:rPr>
                 <w:rFonts w:ascii="Nunito" w:eastAsia="Nunito" w:hAnsi="Nunito" w:cs="Nunito"/>
               </w:rPr>
-              <w:t>50%</w:t>
+              <w:t>25</w:t>
+            </w:r>
+            <w:r>
+              <w:rPr>
+                <w:rFonts w:ascii="Nunito" w:eastAsia="Nunito" w:hAnsi="Nunito" w:cs="Nunito"/>
+              </w:rPr>
+              <w:t>%</w:t>
             </w:r>
           </w:p>
         </w:tc>
@@ -1150,14 +1181,6 @@
         </w:tc>
       </w:tr>
     </w:tbl>
-    <w:p>
-      <w:pPr>
-        <w:pStyle w:val="Ttulo2"/>
-      </w:pPr>
-      <w:bookmarkStart w:id="8" w:name="_xppkb59wn4ef" w:colFirst="0" w:colLast="0"/>
-      <w:bookmarkStart w:id="9" w:name="_Toc109131091"/>
-      <w:bookmarkEnd w:id="8"/>
-    </w:p>
     <w:p>
       <w:pPr>
         <w:rPr>
@@ -1165,6 +1188,9 @@
           <w:szCs w:val="32"/>
         </w:rPr>
       </w:pPr>
+      <w:bookmarkStart w:id="8" w:name="_xppkb59wn4ef" w:colFirst="0" w:colLast="0"/>
+      <w:bookmarkStart w:id="9" w:name="_Toc109131091"/>
+      <w:bookmarkEnd w:id="8"/>
       <w:r>
         <w:br w:type="page"/>
       </w:r>
@@ -1191,20 +1217,72 @@
         <w:t>Las pruebas incluyen todas funcionalidades nuevas</w:t>
       </w:r>
       <w:r>
-        <w:t xml:space="preserve"> que es probar las funciones de </w:t>
-      </w:r>
-      <w:r>
-        <w:t>agregar, editar, actualizar y eliminar en el sitio web “</w:t>
-      </w:r>
-      <w:proofErr w:type="spellStart"/>
-      <w:r>
-        <w:t>Pet</w:t>
-      </w:r>
-      <w:proofErr w:type="spellEnd"/>
-      <w:r>
-        <w:t xml:space="preserve"> Store”.</w:t>
+        <w:t xml:space="preserve"> que es probar l</w:t>
+      </w:r>
+      <w:r>
+        <w:t>os tres módulos que pertenecen a “</w:t>
+      </w:r>
+      <w:r>
+        <w:t>Pet Store”</w:t>
+      </w:r>
+      <w:r>
+        <w:t xml:space="preserve"> com</w:t>
+      </w:r>
+      <w:r>
+        <w:t>o</w:t>
+      </w:r>
+      <w:r>
+        <w:t xml:space="preserve">: </w:t>
       </w:r>
     </w:p>
+    <w:p>
+      <w:pPr>
+        <w:pStyle w:val="Prrafodelista"/>
+        <w:numPr>
+          <w:ilvl w:val="1"/>
+          <w:numId w:val="1"/>
+        </w:numPr>
+      </w:pPr>
+      <w:r>
+        <w:t xml:space="preserve">pet </w:t>
+      </w:r>
+    </w:p>
+    <w:p>
+      <w:pPr>
+        <w:pStyle w:val="Prrafodelista"/>
+        <w:numPr>
+          <w:ilvl w:val="1"/>
+          <w:numId w:val="1"/>
+        </w:numPr>
+      </w:pPr>
+      <w:r>
+        <w:t xml:space="preserve">store </w:t>
+      </w:r>
+    </w:p>
+    <w:p>
+      <w:pPr>
+        <w:pStyle w:val="Prrafodelista"/>
+        <w:numPr>
+          <w:ilvl w:val="1"/>
+          <w:numId w:val="1"/>
+        </w:numPr>
+      </w:pPr>
+      <w:r>
+        <w:t>user</w:t>
+      </w:r>
+      <w:r>
+        <w:t>.</w:t>
+      </w:r>
+    </w:p>
+    <w:p>
+      <w:pPr>
+        <w:pStyle w:val="Prrafodelista"/>
+      </w:pPr>
+      <w:r>
+        <w:t>En donde cada módulo se hará las pruebas automatizadas en la herramienta postman</w:t>
+      </w:r>
+    </w:p>
+    <w:p/>
     <w:p>
       <w:pPr>
         <w:pStyle w:val="Prrafodelista"/>
@@ -1214,48 +1292,18 @@
         </w:numPr>
       </w:pPr>
       <w:r>
-        <w:t xml:space="preserve">La creación de un </w:t>
-      </w:r>
-      <w:proofErr w:type="spellStart"/>
-      <w:r>
-        <w:t>backend</w:t>
-      </w:r>
-      <w:proofErr w:type="spellEnd"/>
-      <w:r>
-        <w:t xml:space="preserve"> que es parte de este proyecto.</w:t>
-      </w:r>
-    </w:p>
-    <w:p>
-      <w:pPr>
-        <w:pStyle w:val="Prrafodelista"/>
-        <w:numPr>
-          <w:ilvl w:val="0"/>
-          <w:numId w:val="1"/>
-        </w:numPr>
-      </w:pPr>
-      <w:r>
-        <w:t>L</w:t>
-      </w:r>
-      <w:r>
-        <w:t>as</w:t>
-      </w:r>
-      <w:r>
-        <w:t xml:space="preserve"> pruebas de</w:t>
-      </w:r>
-      <w:r>
-        <w:t xml:space="preserve"> funcionalidades de alto riego de las pruebas de regresión, las pruebas de aceptación.</w:t>
-      </w:r>
-    </w:p>
-    <w:p>
-      <w:pPr>
-        <w:pStyle w:val="Prrafodelista"/>
-        <w:numPr>
-          <w:ilvl w:val="0"/>
-          <w:numId w:val="1"/>
-        </w:numPr>
-      </w:pPr>
-      <w:r>
-        <w:t>Las pruebas de regresión manual de baja prioridad se van a ejecutar solo si el tiempo es óptimo para la realización.</w:t>
+        <w:t xml:space="preserve">Se trabajará con el endpoin </w:t>
+      </w:r>
+      <w:hyperlink r:id="rId6" w:history="1">
+        <w:r>
+          <w:rPr>
+            <w:rStyle w:val="Hipervnculo"/>
+          </w:rPr>
+          <w:t>https://petstore.swagger.io/v2</w:t>
+        </w:r>
+      </w:hyperlink>
+      <w:r>
+        <w:t>.</w:t>
       </w:r>
     </w:p>
     <w:p/>
@@ -1283,7 +1331,7 @@
         </w:numPr>
       </w:pPr>
       <w:r>
-        <w:t>Pruebas de sistema y pruebas de rendimiento</w:t>
+        <w:t xml:space="preserve">Pruebas de sistema </w:t>
       </w:r>
     </w:p>
     <w:p>
@@ -1300,6 +1348,27 @@
     </w:p>
     <w:p>
       <w:pPr>
+        <w:pStyle w:val="Prrafodelista"/>
+        <w:numPr>
+          <w:ilvl w:val="0"/>
+          <w:numId w:val="2"/>
+        </w:numPr>
+      </w:pPr>
+      <w:r>
+        <w:t xml:space="preserve">En los tipos de pruebas no tendrá en cuenta las pruebas no </w:t>
+      </w:r>
+      <w:r>
+        <w:t>funcionales</w:t>
+      </w:r>
+      <w:r>
+        <w:t xml:space="preserve"> </w:t>
+      </w:r>
+      <w:r>
+        <w:t>y de regresión.</w:t>
+      </w:r>
+    </w:p>
+    <w:p>
+      <w:pPr>
         <w:pStyle w:val="Ttulo2"/>
       </w:pPr>
       <w:bookmarkStart w:id="10" w:name="_3jdd95yihnw4" w:colFirst="0" w:colLast="0"/>
@@ -1319,19 +1388,11 @@
         </w:numPr>
       </w:pPr>
       <w:r>
-        <w:t>Para poder ejecutar las pruebas se necesitan de la ayuda de gestores de dependencia</w:t>
-      </w:r>
-      <w:r>
-        <w:t xml:space="preserve">: </w:t>
-      </w:r>
-      <w:r>
-        <w:t xml:space="preserve">Maven y </w:t>
-      </w:r>
-      <w:proofErr w:type="spellStart"/>
-      <w:r>
-        <w:t>Gradle</w:t>
-      </w:r>
-      <w:proofErr w:type="spellEnd"/>
+        <w:t>Pruebas automatizadas</w:t>
+      </w:r>
+      <w:r>
+        <w:t xml:space="preserve"> con la herramienta de prueba de API Postman</w:t>
+      </w:r>
     </w:p>
     <w:p>
       <w:pPr>
@@ -1342,7 +1403,7 @@
         </w:numPr>
       </w:pPr>
       <w:r>
-        <w:t>Realización de pruebas de API REST para pruebas de automatización</w:t>
+        <w:t>La herramienta visual Trello para gestionar cualquier tipo de proyecto</w:t>
       </w:r>
     </w:p>
     <w:p>
@@ -1354,7 +1415,10 @@
         </w:numPr>
       </w:pPr>
       <w:r>
-        <w:t>Métodos HTTP para pruebas de automatización de API REST</w:t>
+        <w:t xml:space="preserve">La herramienta de control de versiones Git y también el GitHub para </w:t>
+      </w:r>
+      <w:r>
+        <w:t xml:space="preserve">el repositorio en la nube. </w:t>
       </w:r>
     </w:p>
     <w:p>
@@ -1366,13 +1430,8 @@
         </w:numPr>
       </w:pPr>
       <w:r>
-        <w:t xml:space="preserve">Prueba de API REST con la herramienta de prueba de API </w:t>
-      </w:r>
-      <w:proofErr w:type="spellStart"/>
-      <w:r>
-        <w:t>Postman</w:t>
-      </w:r>
-      <w:proofErr w:type="spellEnd"/>
+        <w:t>Excel para los casos de prueba y reporte de bug</w:t>
+      </w:r>
     </w:p>
     <w:p>
       <w:pPr>
@@ -1383,26 +1442,35 @@
         </w:numPr>
       </w:pPr>
       <w:r>
-        <w:t>La herramienta visual Trello para gestionar cualquier tipo de proyecto</w:t>
-      </w:r>
+        <w:t>Word para la documentación</w:t>
+      </w:r>
+    </w:p>
+    <w:p>
+      <w:pPr>
+        <w:pStyle w:val="Prrafodelista"/>
+        <w:numPr>
+          <w:ilvl w:val="0"/>
+          <w:numId w:val="3"/>
+        </w:numPr>
+      </w:pPr>
+      <w:r>
+        <w:t>Wondershare Filmora 11 para grabar la evidencia de las pruebas exploratorias</w:t>
+      </w:r>
+    </w:p>
+    <w:p>
+      <w:pPr>
+        <w:ind w:left="360"/>
+      </w:pPr>
     </w:p>
     <w:p/>
     <w:p>
-      <w:proofErr w:type="spellStart"/>
-      <w:r>
-        <w:t>Suposicion</w:t>
-      </w:r>
-      <w:proofErr w:type="spellEnd"/>
-      <w:r>
-        <w:t xml:space="preserve"> </w:t>
+      <w:r>
+        <w:t xml:space="preserve">Suposicion </w:t>
       </w:r>
     </w:p>
     <w:p>
       <w:r>
-        <w:t xml:space="preserve">Que </w:t>
-      </w:r>
-      <w:r>
-        <w:t xml:space="preserve">no se hayan ejecutado bien las pruebas  </w:t>
+        <w:t>Que no se entregue la documentación de swagger completa para hacer de manera adecuada las pruebas de la API.</w:t>
       </w:r>
     </w:p>
     <w:p>
@@ -1722,23 +1790,11 @@
               <w:spacing w:line="240" w:lineRule="auto"/>
             </w:pPr>
             <w:r>
-              <w:t xml:space="preserve">Si hay una alta rotación en el equipo, se incurrirá en pérdida de productividad por el </w:t>
-            </w:r>
-            <w:proofErr w:type="spellStart"/>
-            <w:r>
-              <w:t>on</w:t>
-            </w:r>
-            <w:proofErr w:type="spellEnd"/>
-            <w:r>
-              <w:t xml:space="preserve"> </w:t>
-            </w:r>
-            <w:proofErr w:type="spellStart"/>
-            <w:r>
-              <w:t>boarding</w:t>
-            </w:r>
-            <w:proofErr w:type="spellEnd"/>
-            <w:r>
-              <w:t xml:space="preserve"> y adaptación</w:t>
+              <w:t xml:space="preserve">Si hay una alta rotación en el equipo, se incurrirá en pérdida de productividad por el on boarding y </w:t>
+            </w:r>
+            <w:r>
+              <w:lastRenderedPageBreak/>
+              <w:t>adaptación</w:t>
             </w:r>
           </w:p>
         </w:tc>
@@ -1766,6 +1822,7 @@
               <w:spacing w:line="240" w:lineRule="auto"/>
             </w:pPr>
             <w:r>
+              <w:lastRenderedPageBreak/>
               <w:t>Alto</w:t>
             </w:r>
           </w:p>
@@ -1949,11 +2006,7 @@
               <w:spacing w:line="240" w:lineRule="auto"/>
             </w:pPr>
             <w:r>
-              <w:t xml:space="preserve">Si hay un retraso en la implementación de las funcionalidades habría una productividad de </w:t>
-            </w:r>
-            <w:r>
-              <w:lastRenderedPageBreak/>
-              <w:t>tiempo muy baja.</w:t>
+              <w:t>Si hay un retraso en la implementación de las funcionalidades habría una productividad de tiempo muy baja.</w:t>
             </w:r>
           </w:p>
         </w:tc>
@@ -1981,7 +2034,6 @@
               <w:spacing w:line="240" w:lineRule="auto"/>
             </w:pPr>
             <w:r>
-              <w:lastRenderedPageBreak/>
               <w:t>Medio</w:t>
             </w:r>
           </w:p>
@@ -2066,11 +2118,7 @@
               <w:spacing w:line="240" w:lineRule="auto"/>
             </w:pPr>
             <w:r>
-              <w:t xml:space="preserve">Evaluar el avance del desarrollo de las funcionalidades y replanificar </w:t>
-            </w:r>
-            <w:r>
-              <w:lastRenderedPageBreak/>
-              <w:t>acorde al avance si es necesario</w:t>
+              <w:t>Evaluar el avance del desarrollo de las funcionalidades y replanificar acorde al avance si es necesario</w:t>
             </w:r>
           </w:p>
         </w:tc>
@@ -2274,16 +2322,7 @@
               <w:spacing w:line="240" w:lineRule="auto"/>
             </w:pPr>
             <w:r>
-              <w:t xml:space="preserve">Evaluar como seria </w:t>
-            </w:r>
-            <w:r>
-              <w:t>la base</w:t>
-            </w:r>
-            <w:r>
-              <w:t xml:space="preserve"> del proyecto</w:t>
-            </w:r>
-            <w:r>
-              <w:t xml:space="preserve"> y replanificar.</w:t>
+              <w:t xml:space="preserve">Replanificar en conjunto con todo el equipo e incluyendo al Produc Owner </w:t>
             </w:r>
           </w:p>
         </w:tc>
@@ -2540,7 +2579,7 @@
         <w:rFonts w:ascii="Symbol" w:hAnsi="Symbol" w:hint="default"/>
       </w:rPr>
     </w:lvl>
-    <w:lvl w:ilvl="1" w:tplc="080A0003" w:tentative="1">
+    <w:lvl w:ilvl="1" w:tplc="080A0003">
       <w:start w:val="1"/>
       <w:numFmt w:val="bullet"/>
       <w:lvlText w:val="o"/>
@@ -3551,6 +3590,18 @@
       <w:contextualSpacing/>
     </w:pPr>
   </w:style>
+  <w:style w:type="character" w:styleId="Mencinsinresolver">
+    <w:name w:val="Unresolved Mention"/>
+    <w:basedOn w:val="Fuentedeprrafopredeter"/>
+    <w:uiPriority w:val="99"/>
+    <w:semiHidden/>
+    <w:unhideWhenUsed/>
+    <w:rsid w:val="00B61E8D"/>
+    <w:rPr>
+      <w:color w:val="605E5C"/>
+      <w:shd w:val="clear" w:color="auto" w:fill="E1DFDD"/>
+    </w:rPr>
+  </w:style>
 </w:styles>
 </file>
 

</xml_diff>